<commit_message>
Atualizar casos de uso com nome das novas telas Fixes #13
</commit_message>
<xml_diff>
--- a/Requisitos/documentos_de_casos_de_uso/CSU09_ Manter Cupons.docx
+++ b/Requisitos/documentos_de_casos_de_uso/CSU09_ Manter Cupons.docx
@@ -2259,16 +2259,16 @@
                 <w:szCs w:val="28"/>
                 <w:rtl w:val="0"/>
               </w:rPr>
-              <w:t xml:space="preserve">O sistema</w:t>
-            </w:r>
-            <w:r>
-              <w:rPr>
-                <w:sz w:val="28"/>
-                <w:szCs w:val="28"/>
-                <w:vertAlign w:val="baseline"/>
-                <w:rtl w:val="0"/>
-              </w:rPr>
-              <w:t xml:space="preserve"> exibe dados do livro selecionado e a mensagem “Deseja realmente remover o</w:t>
+              <w:t xml:space="preserve">O sistema exibe a mensagem </w:t>
+            </w:r>
+            <w:r>
+              <w:rPr>
+                <w:sz w:val="28"/>
+                <w:szCs w:val="28"/>
+                <w:vertAlign w:val="baseline"/>
+                <w:rtl w:val="0"/>
+              </w:rPr>
+              <w:t xml:space="preserve"> “Deseja realmente remover o</w:t>
             </w:r>
             <w:r>
               <w:rPr>
@@ -2294,7 +2294,7 @@
                 <w:szCs w:val="28"/>
                 <w:rtl w:val="0"/>
               </w:rPr>
-              <w:t xml:space="preserve">Tela21_Organização - excluir cupons</w:t>
+              <w:t xml:space="preserve">Tela16_Organização - Exclusão</w:t>
             </w:r>
             <w:r>
               <w:rPr>
@@ -2387,7 +2387,24 @@
                 <w:vertAlign w:val="baseline"/>
                 <w:rtl w:val="0"/>
               </w:rPr>
-              <w:t xml:space="preserve"> exclui os dados do livro do meio persistente.</w:t>
+              <w:t xml:space="preserve"> exclui os dados do </w:t>
+            </w:r>
+            <w:r>
+              <w:rPr>
+                <w:sz w:val="28"/>
+                <w:szCs w:val="28"/>
+                <w:rtl w:val="0"/>
+              </w:rPr>
+              <w:t xml:space="preserve">cupom </w:t>
+            </w:r>
+            <w:r>
+              <w:rPr>
+                <w:sz w:val="28"/>
+                <w:szCs w:val="28"/>
+                <w:vertAlign w:val="baseline"/>
+                <w:rtl w:val="0"/>
+              </w:rPr>
+              <w:t xml:space="preserve">do meio persistente.</w:t>
             </w:r>
             <w:r>
               <w:rPr>

</xml_diff>